<commit_message>
Atualizando a minha experiência
</commit_message>
<xml_diff>
--- a/CURRICULO.docx
+++ b/CURRICULO.docx
@@ -841,6 +841,19 @@
       </w:r>
       <w:r>
         <w:t xml:space="preserve">End - intermediário </w:t>
+      </w:r>
+    </w:p>
+    <w:p>
+      <w:pPr>
+        <w:pStyle w:val="PargrafodaLista"/>
+        <w:numPr>
+          <w:ilvl w:val="0"/>
+          <w:numId w:val="5"/>
+        </w:numPr>
+        <w:ind w:left="630" w:hanging="270"/>
+      </w:pPr>
+      <w:r>
+        <w:t>Desenvolvimento Web</w:t>
       </w:r>
     </w:p>
     <w:sectPr>
@@ -3853,6 +3866,7 @@
     <w:rsid w:val="00BC01B7"/>
     <w:rsid w:val="00C50C94"/>
     <w:rsid w:val="00CD596E"/>
+    <w:rsid w:val="00D20C34"/>
     <w:rsid w:val="00E17AD8"/>
     <w:rsid w:val="00E45BB7"/>
     <w:rsid w:val="00EA6D90"/>
@@ -4473,15 +4487,6 @@
 </file>
 
 <file path=customXml/item2.xml><?xml version="1.0" encoding="utf-8"?>
-<?mso-contentType ?>
-<FormTemplates xmlns="http://schemas.microsoft.com/sharepoint/v3/contenttype/forms">
-  <Display>DocumentLibraryForm</Display>
-  <Edit>AssetEditForm</Edit>
-  <New>DocumentLibraryForm</New>
-</FormTemplates>
-</file>
-
-<file path=customXml/item3.xml><?xml version="1.0" encoding="utf-8"?>
 <outs:outSpaceData xmlns:outs="http://schemas.microsoft.com/office/2009/outspace/metadata">
   <outs:relatedDates/>
   <outs:relatedDocuments/>
@@ -4489,6 +4494,15 @@
   <propertyMetadataList xmlns="http://schemas.microsoft.com/office/2009/outspace/metadata"/>
   <outs:corruptMetadataWasLost>true</outs:corruptMetadataWasLost>
 </outs:outSpaceData>
+</file>
+
+<file path=customXml/item3.xml><?xml version="1.0" encoding="utf-8"?>
+<?mso-contentType ?>
+<FormTemplates xmlns="http://schemas.microsoft.com/sharepoint/v3/contenttype/forms">
+  <Display>DocumentLibraryForm</Display>
+  <Edit>AssetEditForm</Edit>
+  <New>DocumentLibraryForm</New>
+</FormTemplates>
 </file>
 
 <file path=customXml/item4.xml><?xml version="1.0" encoding="utf-8"?>
@@ -4504,17 +4518,17 @@
 </file>
 
 <file path=customXml/itemProps2.xml><?xml version="1.0" encoding="utf-8"?>
-<ds:datastoreItem xmlns:ds="http://schemas.openxmlformats.org/officeDocument/2006/customXml" ds:itemID="{32DE045A-C55A-4A6D-97A2-353295C61B7B}">
+<ds:datastoreItem xmlns:ds="http://schemas.openxmlformats.org/officeDocument/2006/customXml" ds:itemID="{82F762DA-57FE-4DB2-A5C9-E5D4ACBFE43A}">
   <ds:schemaRefs>
-    <ds:schemaRef ds:uri="http://schemas.microsoft.com/sharepoint/v3/contenttype/forms"/>
+    <ds:schemaRef ds:uri="http://schemas.microsoft.com/office/2009/outspace/metadata"/>
   </ds:schemaRefs>
 </ds:datastoreItem>
 </file>
 
 <file path=customXml/itemProps3.xml><?xml version="1.0" encoding="utf-8"?>
-<ds:datastoreItem xmlns:ds="http://schemas.openxmlformats.org/officeDocument/2006/customXml" ds:itemID="{82F762DA-57FE-4DB2-A5C9-E5D4ACBFE43A}">
+<ds:datastoreItem xmlns:ds="http://schemas.openxmlformats.org/officeDocument/2006/customXml" ds:itemID="{32DE045A-C55A-4A6D-97A2-353295C61B7B}">
   <ds:schemaRefs>
-    <ds:schemaRef ds:uri="http://schemas.microsoft.com/office/2009/outspace/metadata"/>
+    <ds:schemaRef ds:uri="http://schemas.microsoft.com/sharepoint/v3/contenttype/forms"/>
   </ds:schemaRefs>
 </ds:datastoreItem>
 </file>

</xml_diff>

<commit_message>
Adicionando projeto de loja em WP
</commit_message>
<xml_diff>
--- a/CURRICULO.docx
+++ b/CURRICULO.docx
@@ -854,6 +854,19 @@
       </w:pPr>
       <w:r>
         <w:t>Desenvolvimento Web</w:t>
+      </w:r>
+    </w:p>
+    <w:p>
+      <w:pPr>
+        <w:pStyle w:val="PargrafodaLista"/>
+        <w:numPr>
+          <w:ilvl w:val="0"/>
+          <w:numId w:val="5"/>
+        </w:numPr>
+        <w:ind w:left="630" w:hanging="270"/>
+      </w:pPr>
+      <w:r>
+        <w:t>Wordpress</w:t>
       </w:r>
     </w:p>
     <w:sectPr>
@@ -3860,6 +3873,7 @@
     <w:rsid w:val="007A64AD"/>
     <w:rsid w:val="00805B76"/>
     <w:rsid w:val="00840C0F"/>
+    <w:rsid w:val="00846C43"/>
     <w:rsid w:val="00852702"/>
     <w:rsid w:val="009476D4"/>
     <w:rsid w:val="00AE07E4"/>
@@ -4487,6 +4501,15 @@
 </file>
 
 <file path=customXml/item2.xml><?xml version="1.0" encoding="utf-8"?>
+<?mso-contentType ?>
+<FormTemplates xmlns="http://schemas.microsoft.com/sharepoint/v3/contenttype/forms">
+  <Display>DocumentLibraryForm</Display>
+  <Edit>AssetEditForm</Edit>
+  <New>DocumentLibraryForm</New>
+</FormTemplates>
+</file>
+
+<file path=customXml/item3.xml><?xml version="1.0" encoding="utf-8"?>
 <outs:outSpaceData xmlns:outs="http://schemas.microsoft.com/office/2009/outspace/metadata">
   <outs:relatedDates/>
   <outs:relatedDocuments/>
@@ -4494,15 +4517,6 @@
   <propertyMetadataList xmlns="http://schemas.microsoft.com/office/2009/outspace/metadata"/>
   <outs:corruptMetadataWasLost>true</outs:corruptMetadataWasLost>
 </outs:outSpaceData>
-</file>
-
-<file path=customXml/item3.xml><?xml version="1.0" encoding="utf-8"?>
-<?mso-contentType ?>
-<FormTemplates xmlns="http://schemas.microsoft.com/sharepoint/v3/contenttype/forms">
-  <Display>DocumentLibraryForm</Display>
-  <Edit>AssetEditForm</Edit>
-  <New>DocumentLibraryForm</New>
-</FormTemplates>
 </file>
 
 <file path=customXml/item4.xml><?xml version="1.0" encoding="utf-8"?>
@@ -4518,17 +4532,17 @@
 </file>
 
 <file path=customXml/itemProps2.xml><?xml version="1.0" encoding="utf-8"?>
-<ds:datastoreItem xmlns:ds="http://schemas.openxmlformats.org/officeDocument/2006/customXml" ds:itemID="{82F762DA-57FE-4DB2-A5C9-E5D4ACBFE43A}">
+<ds:datastoreItem xmlns:ds="http://schemas.openxmlformats.org/officeDocument/2006/customXml" ds:itemID="{32DE045A-C55A-4A6D-97A2-353295C61B7B}">
   <ds:schemaRefs>
-    <ds:schemaRef ds:uri="http://schemas.microsoft.com/office/2009/outspace/metadata"/>
+    <ds:schemaRef ds:uri="http://schemas.microsoft.com/sharepoint/v3/contenttype/forms"/>
   </ds:schemaRefs>
 </ds:datastoreItem>
 </file>
 
 <file path=customXml/itemProps3.xml><?xml version="1.0" encoding="utf-8"?>
-<ds:datastoreItem xmlns:ds="http://schemas.openxmlformats.org/officeDocument/2006/customXml" ds:itemID="{32DE045A-C55A-4A6D-97A2-353295C61B7B}">
+<ds:datastoreItem xmlns:ds="http://schemas.openxmlformats.org/officeDocument/2006/customXml" ds:itemID="{82F762DA-57FE-4DB2-A5C9-E5D4ACBFE43A}">
   <ds:schemaRefs>
-    <ds:schemaRef ds:uri="http://schemas.microsoft.com/sharepoint/v3/contenttype/forms"/>
+    <ds:schemaRef ds:uri="http://schemas.microsoft.com/office/2009/outspace/metadata"/>
   </ds:schemaRefs>
 </ds:datastoreItem>
 </file>

</xml_diff>